<commit_message>
update to first review response
</commit_message>
<xml_diff>
--- a/paper/spie/review-comments-1.docx
+++ b/paper/spie/review-comments-1.docx
@@ -109,13 +109,28 @@
         </w:numPr>
       </w:pPr>
       <w:r>
+        <w:t xml:space="preserve">Thanks for this question. </w:t>
+      </w:r>
+      <w:r>
         <w:t>Simulation allows for a more controlled environment to test the limits of these new CAC scoring techniques</w:t>
       </w:r>
       <w:r>
-        <w:t>. The simulation</w:t>
-      </w:r>
-      <w:r>
-        <w:t xml:space="preserve"> was chosen as a precursor to physical phantom</w:t>
+        <w:t xml:space="preserve">. </w:t>
+      </w:r>
+      <w:r>
+        <w:t>A</w:t>
+      </w:r>
+      <w:r>
+        <w:t xml:space="preserve"> simulation</w:t>
+      </w:r>
+      <w:r>
+        <w:t xml:space="preserve"> </w:t>
+      </w:r>
+      <w:r>
+        <w:t xml:space="preserve">study </w:t>
+      </w:r>
+      <w:r>
+        <w:t>was chosen as a precursor to physical phantom</w:t>
       </w:r>
       <w:r>
         <w:t xml:space="preserve"> studies</w:t>
@@ -139,7 +154,13 @@
         <w:t>number</w:t>
       </w:r>
       <w:r>
-        <w:t xml:space="preserve"> of variables involved in the comparison.</w:t>
+        <w:t xml:space="preserve"> of </w:t>
+      </w:r>
+      <w:r>
+        <w:t xml:space="preserve">potential confounding </w:t>
+      </w:r>
+      <w:r>
+        <w:t>variables involved in the comparison.</w:t>
       </w:r>
       <w:r>
         <w:t xml:space="preserve"> </w:t>
@@ -251,6 +272,43 @@
       <w:r>
         <w:t>.</w:t>
       </w:r>
+      <w:r>
+        <w:t xml:space="preserve"> We also added a reference</w:t>
+      </w:r>
+      <w:r>
+        <w:t xml:space="preserve"> in the discussion</w:t>
+      </w:r>
+      <w:r>
+        <w:t xml:space="preserve">, </w:t>
+      </w:r>
+      <w:r>
+        <w:t>demonstrating</w:t>
+      </w:r>
+      <w:r>
+        <w:t xml:space="preserve"> good correlation between </w:t>
+      </w:r>
+      <w:proofErr w:type="spellStart"/>
+      <w:r>
+        <w:t>Agatston</w:t>
+      </w:r>
+      <w:proofErr w:type="spellEnd"/>
+      <w:r>
+        <w:t xml:space="preserve"> scoring at 0.5 mm and the original</w:t>
+      </w:r>
+      <w:r>
+        <w:t xml:space="preserve"> </w:t>
+      </w:r>
+      <w:proofErr w:type="spellStart"/>
+      <w:r>
+        <w:t>Agatston</w:t>
+      </w:r>
+      <w:proofErr w:type="spellEnd"/>
+      <w:r>
+        <w:t xml:space="preserve"> scoring at a</w:t>
+      </w:r>
+      <w:r>
+        <w:t xml:space="preserve"> slice thickness of 3.0 mm.</w:t>
+      </w:r>
     </w:p>
     <w:p>
       <w:pPr>
@@ -332,7 +390,14 @@
         <w:rPr>
           <w:rFonts w:cstheme="minorHAnsi"/>
         </w:rPr>
-        <w:t xml:space="preserve">Hou et al. demonstrated good correlation between </w:t>
+        <w:t xml:space="preserve">Hou et al. demonstrated good correlation </w:t>
+      </w:r>
+      <w:r>
+        <w:rPr>
+          <w:rFonts w:cstheme="minorHAnsi"/>
+        </w:rPr>
+        <w:lastRenderedPageBreak/>
+        <w:t xml:space="preserve">between </w:t>
       </w:r>
       <w:proofErr w:type="spellStart"/>
       <w:r>
@@ -405,14 +470,7 @@
         <w:rPr>
           <w:rFonts w:cstheme="minorHAnsi"/>
         </w:rPr>
-        <w:t xml:space="preserve">Our simulation was limited to 0.5 mm slice thickness which is </w:t>
-      </w:r>
-      <w:r>
-        <w:rPr>
-          <w:rFonts w:cstheme="minorHAnsi"/>
-        </w:rPr>
-        <w:lastRenderedPageBreak/>
-        <w:t xml:space="preserve">expected to provide more accurate and sensitive comparisons for </w:t>
+        <w:t xml:space="preserve">Our simulation was limited to 0.5 mm slice thickness which is expected to provide more accurate and sensitive comparisons for </w:t>
       </w:r>
       <w:proofErr w:type="spellStart"/>
       <w:r>
@@ -737,7 +795,6 @@
         </w:numPr>
       </w:pPr>
       <w:r>
-        <w:lastRenderedPageBreak/>
         <w:t>How did author compare 25 and 50, as by definition, these densities cannot be detected with</w:t>
       </w:r>
       <w:r>
@@ -772,7 +829,13 @@
       </w:r>
       <w:proofErr w:type="spellEnd"/>
       <w:r>
-        <w:t xml:space="preserve"> scoring compared to the proposed calcium quantification techniques.</w:t>
+        <w:t xml:space="preserve"> scoring compared to the proposed calcium quantification techniques</w:t>
+      </w:r>
+      <w:r>
+        <w:t>, as they often produce false-negative (CAC=0) scores</w:t>
+      </w:r>
+      <w:r>
+        <w:t>.</w:t>
       </w:r>
     </w:p>
     <w:p>
@@ -961,7 +1024,11 @@
         <w:t>Thanks for this question.</w:t>
       </w:r>
       <w:r>
-        <w:t xml:space="preserve"> We decided to exclude the false negatives because including the false negative scores would reward the techniques with the most false-negative scores regarding reproducibility. A calcium scoring method that produces 100% false negative scores would be perfectly reproducible, but this wouldn’t provide too much insight into the effective reproducibility of the technique in our view.</w:t>
+        <w:t xml:space="preserve"> We decided to exclude the false negatives because including the false negative scores would reward the techniques with the most false-negative scores regarding reproducibility. A calcium scoring method that produces 100% false negative scores would be perfectly reproducible, but this </w:t>
+      </w:r>
+      <w:r>
+        <w:lastRenderedPageBreak/>
+        <w:t>wouldn’t provide too much insight into the effective reproducibility of the technique in our view.</w:t>
       </w:r>
       <w:r>
         <w:t xml:space="preserve">  </w:t>
@@ -976,7 +1043,6 @@
         </w:numPr>
       </w:pPr>
       <w:r>
-        <w:lastRenderedPageBreak/>
         <w:t>May you display results in graphs (</w:t>
       </w:r>
       <w:proofErr w:type="gramStart"/>
@@ -1140,6 +1206,9 @@
         </w:numPr>
       </w:pPr>
       <w:r>
+        <w:t xml:space="preserve">Thank you for this question. </w:t>
+      </w:r>
+      <w:r>
         <w:t>This is correct</w:t>
       </w:r>
       <w:r>
@@ -1273,6 +1342,9 @@
           <w:numId w:val="6"/>
         </w:numPr>
       </w:pPr>
+      <w:r>
+        <w:t xml:space="preserve">Thank you for clarifying this. </w:t>
+      </w:r>
       <w:r>
         <w:t xml:space="preserve">The second material was heart </w:t>
       </w:r>
@@ -1573,7 +1645,26 @@
         <w:t>I concur with two expert reviewers. The topic is of significant interest and there is a need for a new CAC scoring standard. However, there are some concerns raised by both reviewers. Please consider these comments/suggestions carefully and address them thoroughly. </w:t>
       </w:r>
     </w:p>
-    <w:p/>
+    <w:p>
+      <w:pPr>
+        <w:pStyle w:val="ListParagraph"/>
+        <w:numPr>
+          <w:ilvl w:val="3"/>
+          <w:numId w:val="4"/>
+        </w:numPr>
+      </w:pPr>
+      <w:r>
+        <w:t xml:space="preserve">Thank you for considering this manuscript. We believe </w:t>
+      </w:r>
+      <w:proofErr w:type="gramStart"/>
+      <w:r>
+        <w:t>all of</w:t>
+      </w:r>
+      <w:proofErr w:type="gramEnd"/>
+      <w:r>
+        <w:t xml:space="preserve"> the reviewer comments have been sufficiently addressed and the original manuscript has been updated to reflect this. Including updated figures with consistent significant figures throughout the manuscript and a simpler figure layout.</w:t>
+      </w:r>
+    </w:p>
     <w:sectPr>
       <w:pgSz w:w="12240" w:h="15840"/>
       <w:pgMar w:top="1440" w:right="1440" w:bottom="1440" w:left="1440" w:header="720" w:footer="720" w:gutter="0"/>
@@ -2103,7 +2194,7 @@
   <w:abstractNum w:abstractNumId="5" w15:restartNumberingAfterBreak="0">
     <w:nsid w:val="52886E6D"/>
     <w:multiLevelType w:val="hybridMultilevel"/>
-    <w:tmpl w:val="58029FE8"/>
+    <w:tmpl w:val="317EF42A"/>
     <w:lvl w:ilvl="0" w:tplc="0409000F">
       <w:start w:val="1"/>
       <w:numFmt w:val="decimal"/>
@@ -2131,14 +2222,17 @@
         <w:ind w:left="2160" w:hanging="180"/>
       </w:pPr>
     </w:lvl>
-    <w:lvl w:ilvl="3" w:tplc="0409000F" w:tentative="1">
-      <w:start w:val="1"/>
-      <w:numFmt w:val="decimal"/>
-      <w:lvlText w:val="%4."/>
+    <w:lvl w:ilvl="3" w:tplc="95CAE446">
+      <w:start w:val="1"/>
+      <w:numFmt w:val="bullet"/>
+      <w:lvlText w:val="-"/>
       <w:lvlJc w:val="left"/>
       <w:pPr>
         <w:ind w:left="2880" w:hanging="360"/>
       </w:pPr>
+      <w:rPr>
+        <w:rFonts w:ascii="Calibri" w:eastAsiaTheme="minorHAnsi" w:hAnsi="Calibri" w:cs="Calibri" w:hint="default"/>
+      </w:rPr>
     </w:lvl>
     <w:lvl w:ilvl="4" w:tplc="04090019" w:tentative="1">
       <w:start w:val="1"/>

</xml_diff>